<commit_message>
new word doc and some appearence issues
</commit_message>
<xml_diff>
--- a/docs/invoice_payment.docx
+++ b/docs/invoice_payment.docx
@@ -61,6 +61,9 @@
           <w:p>
             <w:pPr>
               <w:snapToGrid w:val="0"/>
+              <w:rPr>
+                <w:lang w:val="en-US"/>
+              </w:rPr>
             </w:pPr>
           </w:p>
         </w:tc>
@@ -623,8 +626,21 @@
                 <w:szCs w:val="16"/>
                 <w:u w:color="000000"/>
               </w:rPr>
-              <w:t>ПАО «АК БАРС» БАНК Г КАЗАНЬ</w:t>
-            </w:r>
+              <w:t xml:space="preserve"> в ПАО Сбербанк, </w:t>
+            </w:r>
+            <w:proofErr w:type="spellStart"/>
+            <w:r>
+              <w:rPr>
+                <w:rFonts w:ascii="Arial" w:hAnsi="Arial" w:cs="Arial"/>
+                <w:color w:val="000000"/>
+                <w:kern w:val="1"/>
+                <w:sz w:val="16"/>
+                <w:szCs w:val="16"/>
+                <w:u w:color="000000"/>
+              </w:rPr>
+              <w:t>г.Москва</w:t>
+            </w:r>
+            <w:proofErr w:type="spellEnd"/>
           </w:p>
         </w:tc>
         <w:tc>
@@ -701,7 +717,7 @@
                 <w:szCs w:val="16"/>
                 <w:u w:color="000000"/>
               </w:rPr>
-              <w:t>049205805</w:t>
+              <w:t>044525225</w:t>
             </w:r>
           </w:p>
         </w:tc>
@@ -796,27 +812,64 @@
                 <w:lang w:val="en-US"/>
               </w:rPr>
             </w:pPr>
-            <w:r>
-              <w:rPr>
-                <w:rFonts w:ascii="Arial" w:hAnsi="Arial" w:cs="Arial"/>
-                <w:color w:val="000000"/>
-                <w:kern w:val="1"/>
-                <w:sz w:val="18"/>
-                <w:szCs w:val="18"/>
-                <w:u w:color="000000"/>
-              </w:rPr>
-              <w:t>Сч. №</w:t>
-            </w:r>
-            <w:r>
-              <w:rPr>
-                <w:rFonts w:ascii="Arial" w:hAnsi="Arial" w:cs="Arial"/>
-                <w:color w:val="000000"/>
-                <w:kern w:val="1"/>
-                <w:sz w:val="18"/>
-                <w:szCs w:val="18"/>
-                <w:u w:color="000000"/>
-              </w:rPr>
-              <w:t xml:space="preserve"> {{order_number}}</w:t>
+            <w:proofErr w:type="spellStart"/>
+            <w:r>
+              <w:rPr>
+                <w:rFonts w:ascii="Arial" w:hAnsi="Arial" w:cs="Arial"/>
+                <w:color w:val="000000"/>
+                <w:kern w:val="1"/>
+                <w:sz w:val="18"/>
+                <w:szCs w:val="18"/>
+                <w:u w:color="000000"/>
+              </w:rPr>
+              <w:t>Сч</w:t>
+            </w:r>
+            <w:proofErr w:type="spellEnd"/>
+            <w:r>
+              <w:rPr>
+                <w:rFonts w:ascii="Arial" w:hAnsi="Arial" w:cs="Arial"/>
+                <w:color w:val="000000"/>
+                <w:kern w:val="1"/>
+                <w:sz w:val="18"/>
+                <w:szCs w:val="18"/>
+                <w:u w:color="000000"/>
+              </w:rPr>
+              <w:t>. №</w:t>
+            </w:r>
+            <w:r>
+              <w:rPr>
+                <w:rFonts w:ascii="Arial" w:hAnsi="Arial" w:cs="Arial"/>
+                <w:color w:val="000000"/>
+                <w:kern w:val="1"/>
+                <w:sz w:val="18"/>
+                <w:szCs w:val="18"/>
+                <w:u w:color="000000"/>
+              </w:rPr>
+              <w:t xml:space="preserve"> {{</w:t>
+            </w:r>
+            <w:proofErr w:type="spellStart"/>
+            <w:r>
+              <w:rPr>
+                <w:rFonts w:ascii="Arial" w:hAnsi="Arial" w:cs="Arial"/>
+                <w:color w:val="000000"/>
+                <w:kern w:val="1"/>
+                <w:sz w:val="18"/>
+                <w:szCs w:val="18"/>
+                <w:u w:color="000000"/>
+              </w:rPr>
+              <w:t>order_number</w:t>
+            </w:r>
+            <w:proofErr w:type="spellEnd"/>
+            <w:r>
+              <w:rPr>
+                <w:rFonts w:ascii="Arial" w:hAnsi="Arial" w:cs="Arial"/>
+                <w:color w:val="000000"/>
+                <w:kern w:val="1"/>
+                <w:sz w:val="18"/>
+                <w:szCs w:val="18"/>
+                <w:u w:color="000000"/>
+              </w:rPr>
+              <w:t>}}</w:t>
             </w:r>
           </w:p>
         </w:tc>
@@ -856,7 +909,7 @@
                 <w:szCs w:val="16"/>
                 <w:u w:color="000000"/>
               </w:rPr>
-              <w:t>30101810000000000805</w:t>
+              <w:t>30101810400000000225</w:t>
             </w:r>
           </w:p>
         </w:tc>
@@ -1103,7 +1156,7 @@
                 <w:szCs w:val="18"/>
                 <w:u w:color="000000"/>
               </w:rPr>
-              <w:t>1615013221</w:t>
+              <w:t>7705873896</w:t>
             </w:r>
           </w:p>
         </w:tc>
@@ -1189,7 +1242,7 @@
                 <w:szCs w:val="18"/>
                 <w:u w:color="000000"/>
               </w:rPr>
-              <w:t>161501001</w:t>
+              <w:t>770501001</w:t>
             </w:r>
           </w:p>
         </w:tc>
@@ -1218,27 +1271,64 @@
                 <w:lang w:val="en-US"/>
               </w:rPr>
             </w:pPr>
-            <w:r>
-              <w:rPr>
-                <w:rFonts w:ascii="Arial" w:hAnsi="Arial" w:cs="Arial"/>
-                <w:color w:val="000000"/>
-                <w:kern w:val="1"/>
-                <w:sz w:val="18"/>
-                <w:szCs w:val="18"/>
-                <w:u w:color="000000"/>
-              </w:rPr>
-              <w:t>Сч. №</w:t>
-            </w:r>
-            <w:r>
-              <w:rPr>
-                <w:rFonts w:ascii="Arial" w:hAnsi="Arial" w:cs="Arial"/>
-                <w:color w:val="000000"/>
-                <w:kern w:val="1"/>
-                <w:sz w:val="18"/>
-                <w:szCs w:val="18"/>
-                <w:u w:color="000000"/>
-              </w:rPr>
-              <w:t xml:space="preserve"> {{order_number}}</w:t>
+            <w:proofErr w:type="spellStart"/>
+            <w:r>
+              <w:rPr>
+                <w:rFonts w:ascii="Arial" w:hAnsi="Arial" w:cs="Arial"/>
+                <w:color w:val="000000"/>
+                <w:kern w:val="1"/>
+                <w:sz w:val="18"/>
+                <w:szCs w:val="18"/>
+                <w:u w:color="000000"/>
+              </w:rPr>
+              <w:t>Сч</w:t>
+            </w:r>
+            <w:proofErr w:type="spellEnd"/>
+            <w:r>
+              <w:rPr>
+                <w:rFonts w:ascii="Arial" w:hAnsi="Arial" w:cs="Arial"/>
+                <w:color w:val="000000"/>
+                <w:kern w:val="1"/>
+                <w:sz w:val="18"/>
+                <w:szCs w:val="18"/>
+                <w:u w:color="000000"/>
+              </w:rPr>
+              <w:t>. №</w:t>
+            </w:r>
+            <w:r>
+              <w:rPr>
+                <w:rFonts w:ascii="Arial" w:hAnsi="Arial" w:cs="Arial"/>
+                <w:color w:val="000000"/>
+                <w:kern w:val="1"/>
+                <w:sz w:val="18"/>
+                <w:szCs w:val="18"/>
+                <w:u w:color="000000"/>
+              </w:rPr>
+              <w:t xml:space="preserve"> {{</w:t>
+            </w:r>
+            <w:proofErr w:type="spellStart"/>
+            <w:r>
+              <w:rPr>
+                <w:rFonts w:ascii="Arial" w:hAnsi="Arial" w:cs="Arial"/>
+                <w:color w:val="000000"/>
+                <w:kern w:val="1"/>
+                <w:sz w:val="18"/>
+                <w:szCs w:val="18"/>
+                <w:u w:color="000000"/>
+              </w:rPr>
+              <w:t>order_number</w:t>
+            </w:r>
+            <w:proofErr w:type="spellEnd"/>
+            <w:r>
+              <w:rPr>
+                <w:rFonts w:ascii="Arial" w:hAnsi="Arial" w:cs="Arial"/>
+                <w:color w:val="000000"/>
+                <w:kern w:val="1"/>
+                <w:sz w:val="18"/>
+                <w:szCs w:val="18"/>
+                <w:u w:color="000000"/>
+              </w:rPr>
+              <w:t>}}</w:t>
             </w:r>
           </w:p>
         </w:tc>
@@ -1257,6 +1347,9 @@
           <w:p>
             <w:pPr>
               <w:spacing w:after="0" w:line="100" w:lineRule="atLeast"/>
+              <w:rPr>
+                <w:lang w:val="en-US"/>
+              </w:rPr>
             </w:pPr>
             <w:r>
               <w:rPr>
@@ -1279,20 +1372,7 @@
                 <w:szCs w:val="16"/>
                 <w:u w:color="000000"/>
               </w:rPr>
-              <w:t>4070281010</w:t>
-            </w:r>
-            <w:bookmarkStart w:id="0" w:name="_GoBack"/>
-            <w:bookmarkEnd w:id="0"/>
-            <w:r>
-              <w:rPr>
-                <w:rFonts w:ascii="Arial" w:hAnsi="Arial" w:cs="Arial"/>
-                <w:color w:val="000000"/>
-                <w:kern w:val="1"/>
-                <w:sz w:val="16"/>
-                <w:szCs w:val="16"/>
-                <w:u w:color="000000"/>
-              </w:rPr>
-              <w:t>0020010401</w:t>
+              <w:t>40702810338000099023</w:t>
             </w:r>
           </w:p>
         </w:tc>
@@ -1381,7 +1461,7 @@
                 <w:szCs w:val="18"/>
                 <w:u w:color="000000"/>
               </w:rPr>
-              <w:t>ООО "Национальная Эскроу Система"</w:t>
+              <w:t>ООО “АЙПИЭР ГРУПП”</w:t>
             </w:r>
           </w:p>
         </w:tc>
@@ -2234,6 +2314,7 @@
               </w:rPr>
               <w:t>{{</w:t>
             </w:r>
+            <w:proofErr w:type="spellStart"/>
             <w:r>
               <w:rPr>
                 <w:rFonts w:ascii="Arial" w:hAnsi="Arial" w:cs="Arial"/>
@@ -2262,6 +2343,7 @@
               </w:rPr>
               <w:t>_number</w:t>
             </w:r>
+            <w:proofErr w:type="spellEnd"/>
             <w:r>
               <w:rPr>
                 <w:rFonts w:ascii="Arial" w:hAnsi="Arial" w:cs="Arial"/>
@@ -2289,6 +2371,7 @@
               </w:rPr>
               <w:t xml:space="preserve"> от {{</w:t>
             </w:r>
+            <w:proofErr w:type="spellStart"/>
             <w:r>
               <w:rPr>
                 <w:rFonts w:ascii="Arial" w:hAnsi="Arial" w:cs="Arial"/>
@@ -2315,7 +2398,21 @@
                 <w:szCs w:val="28"/>
                 <w:u w:color="000000"/>
               </w:rPr>
-              <w:t xml:space="preserve">_date}} </w:t>
+              <w:t>_date</w:t>
+            </w:r>
+            <w:proofErr w:type="spellEnd"/>
+            <w:r>
+              <w:rPr>
+                <w:rFonts w:ascii="Arial" w:hAnsi="Arial" w:cs="Arial"/>
+                <w:b/>
+                <w:bCs/>
+                <w:color w:val="000000"/>
+                <w:kern w:val="1"/>
+                <w:sz w:val="28"/>
+                <w:szCs w:val="28"/>
+                <w:u w:color="000000"/>
+              </w:rPr>
+              <w:t xml:space="preserve">}} </w:t>
             </w:r>
             <w:r>
               <w:rPr>
@@ -3087,7 +3184,7 @@
                 <w:szCs w:val="18"/>
                 <w:u w:color="000000"/>
               </w:rPr>
-              <w:t>ООО "Национальная Эскроу Система", ИНН 1615013221, КПП 161501001, 420500, Тата</w:t>
+              <w:t>ООО “АЙПИЭР ГРУПП”</w:t>
             </w:r>
             <w:r>
               <w:rPr>
@@ -3100,7 +3197,7 @@
                 <w:szCs w:val="18"/>
                 <w:u w:color="000000"/>
               </w:rPr>
-              <w:t>р</w:t>
+              <w:t xml:space="preserve">, ИНН </w:t>
             </w:r>
             <w:r>
               <w:rPr>
@@ -3113,7 +3210,126 @@
                 <w:szCs w:val="18"/>
                 <w:u w:color="000000"/>
               </w:rPr>
-              <w:t>стан Респ, Верхнеуслонский р-н, Иннополис г, Университетская ул, дом № 7, офис 206</w:t>
+              <w:t>7705873896</w:t>
+            </w:r>
+            <w:r>
+              <w:rPr>
+                <w:rFonts w:ascii="Arial" w:hAnsi="Arial" w:cs="Arial"/>
+                <w:b/>
+                <w:bCs/>
+                <w:color w:val="000000"/>
+                <w:kern w:val="1"/>
+                <w:sz w:val="18"/>
+                <w:szCs w:val="18"/>
+                <w:u w:color="000000"/>
+              </w:rPr>
+              <w:t xml:space="preserve">, КПП </w:t>
+            </w:r>
+            <w:r>
+              <w:rPr>
+                <w:rFonts w:ascii="Arial" w:hAnsi="Arial" w:cs="Arial"/>
+                <w:b/>
+                <w:bCs/>
+                <w:color w:val="000000"/>
+                <w:kern w:val="1"/>
+                <w:sz w:val="18"/>
+                <w:szCs w:val="18"/>
+                <w:u w:color="000000"/>
+              </w:rPr>
+              <w:t>770501001</w:t>
+            </w:r>
+            <w:r>
+              <w:rPr>
+                <w:rFonts w:ascii="Arial" w:hAnsi="Arial" w:cs="Arial"/>
+                <w:b/>
+                <w:bCs/>
+                <w:color w:val="000000"/>
+                <w:kern w:val="1"/>
+                <w:sz w:val="18"/>
+                <w:szCs w:val="18"/>
+                <w:u w:color="000000"/>
+              </w:rPr>
+              <w:t xml:space="preserve">, </w:t>
+            </w:r>
+            <w:r>
+              <w:rPr>
+                <w:rFonts w:ascii="Arial" w:hAnsi="Arial" w:cs="Arial"/>
+                <w:b/>
+                <w:bCs/>
+                <w:color w:val="000000"/>
+                <w:kern w:val="1"/>
+                <w:sz w:val="18"/>
+                <w:szCs w:val="18"/>
+                <w:u w:color="000000"/>
+              </w:rPr>
+              <w:t>125047</w:t>
+            </w:r>
+            <w:r>
+              <w:rPr>
+                <w:rFonts w:ascii="Arial" w:hAnsi="Arial" w:cs="Arial"/>
+                <w:b/>
+                <w:bCs/>
+                <w:color w:val="000000"/>
+                <w:kern w:val="1"/>
+                <w:sz w:val="18"/>
+                <w:szCs w:val="18"/>
+                <w:u w:color="000000"/>
+              </w:rPr>
+              <w:t xml:space="preserve">, </w:t>
+            </w:r>
+            <w:proofErr w:type="spellStart"/>
+            <w:r>
+              <w:rPr>
+                <w:rFonts w:ascii="Arial" w:hAnsi="Arial" w:cs="Arial"/>
+                <w:b/>
+                <w:bCs/>
+                <w:color w:val="000000"/>
+                <w:kern w:val="1"/>
+                <w:sz w:val="18"/>
+                <w:szCs w:val="18"/>
+                <w:u w:color="000000"/>
+              </w:rPr>
+              <w:t>г.Москва</w:t>
+            </w:r>
+            <w:proofErr w:type="spellEnd"/>
+            <w:r>
+              <w:rPr>
+                <w:rFonts w:ascii="Arial" w:hAnsi="Arial" w:cs="Arial"/>
+                <w:b/>
+                <w:bCs/>
+                <w:color w:val="000000"/>
+                <w:kern w:val="1"/>
+                <w:sz w:val="18"/>
+                <w:szCs w:val="18"/>
+                <w:u w:color="000000"/>
+              </w:rPr>
+              <w:t>, ул. Буты</w:t>
+            </w:r>
+            <w:r>
+              <w:rPr>
+                <w:rFonts w:ascii="Arial" w:hAnsi="Arial" w:cs="Arial"/>
+                <w:b/>
+                <w:bCs/>
+                <w:color w:val="000000"/>
+                <w:kern w:val="1"/>
+                <w:sz w:val="18"/>
+                <w:szCs w:val="18"/>
+                <w:u w:color="000000"/>
+              </w:rPr>
+              <w:t>р</w:t>
+            </w:r>
+            <w:r>
+              <w:rPr>
+                <w:rFonts w:ascii="Arial" w:hAnsi="Arial" w:cs="Arial"/>
+                <w:b/>
+                <w:bCs/>
+                <w:color w:val="000000"/>
+                <w:kern w:val="1"/>
+                <w:sz w:val="18"/>
+                <w:szCs w:val="18"/>
+                <w:u w:color="000000"/>
+              </w:rPr>
+              <w:t>ский Вал, д. 5, оф.431</w:t>
             </w:r>
           </w:p>
         </w:tc>
@@ -3727,8 +3943,9 @@
                 <w:szCs w:val="18"/>
                 <w:u w:color="000000"/>
               </w:rPr>
-              <w:t>Наименование компании: {{company}}, ИНН: {{</w:t>
-            </w:r>
+              <w:t>Наименование компании: {{</w:t>
+            </w:r>
+            <w:proofErr w:type="spellStart"/>
             <w:r>
               <w:rPr>
                 <w:rFonts w:ascii="Arial" w:hAnsi="Arial" w:cs="Arial"/>
@@ -3740,8 +3957,9 @@
                 <w:szCs w:val="18"/>
                 <w:u w:color="000000"/>
               </w:rPr>
-              <w:t xml:space="preserve">inn}} , КПП: {{kpp}} , </w:t>
-            </w:r>
+              <w:t>company</w:t>
+            </w:r>
+            <w:proofErr w:type="spellEnd"/>
             <w:r>
               <w:rPr>
                 <w:rFonts w:ascii="Arial" w:hAnsi="Arial" w:cs="Arial"/>
@@ -3752,9 +3970,108 @@
                 <w:sz w:val="18"/>
                 <w:szCs w:val="18"/>
                 <w:u w:color="000000"/>
+              </w:rPr>
+              <w:t>}}, ИНН: {{</w:t>
+            </w:r>
+            <w:proofErr w:type="spellStart"/>
+            <w:r>
+              <w:rPr>
+                <w:rFonts w:ascii="Arial" w:hAnsi="Arial" w:cs="Arial"/>
+                <w:b/>
+                <w:bCs/>
+                <w:color w:val="000000"/>
+                <w:kern w:val="1"/>
+                <w:sz w:val="18"/>
+                <w:szCs w:val="18"/>
+                <w:u w:color="000000"/>
+              </w:rPr>
+              <w:t>inn</w:t>
+            </w:r>
+            <w:proofErr w:type="spellEnd"/>
+            <w:r>
+              <w:rPr>
+                <w:rFonts w:ascii="Arial" w:hAnsi="Arial" w:cs="Arial"/>
+                <w:b/>
+                <w:bCs/>
+                <w:color w:val="000000"/>
+                <w:kern w:val="1"/>
+                <w:sz w:val="18"/>
+                <w:szCs w:val="18"/>
+                <w:u w:color="000000"/>
+              </w:rPr>
+              <w:t>}} , КПП: {{</w:t>
+            </w:r>
+            <w:proofErr w:type="spellStart"/>
+            <w:r>
+              <w:rPr>
+                <w:rFonts w:ascii="Arial" w:hAnsi="Arial" w:cs="Arial"/>
+                <w:b/>
+                <w:bCs/>
+                <w:color w:val="000000"/>
+                <w:kern w:val="1"/>
+                <w:sz w:val="18"/>
+                <w:szCs w:val="18"/>
+                <w:u w:color="000000"/>
+              </w:rPr>
+              <w:t>kpp</w:t>
+            </w:r>
+            <w:proofErr w:type="spellEnd"/>
+            <w:r>
+              <w:rPr>
+                <w:rFonts w:ascii="Arial" w:hAnsi="Arial" w:cs="Arial"/>
+                <w:b/>
+                <w:bCs/>
+                <w:color w:val="000000"/>
+                <w:kern w:val="1"/>
+                <w:sz w:val="18"/>
+                <w:szCs w:val="18"/>
+                <w:u w:color="000000"/>
+              </w:rPr>
+              <w:t xml:space="preserve">}} , </w:t>
+            </w:r>
+            <w:r>
+              <w:rPr>
+                <w:rFonts w:ascii="Arial" w:hAnsi="Arial" w:cs="Arial"/>
+                <w:b/>
+                <w:bCs/>
+                <w:color w:val="000000"/>
+                <w:kern w:val="1"/>
+                <w:sz w:val="18"/>
+                <w:szCs w:val="18"/>
+                <w:u w:color="000000"/>
                 <w:lang w:val="en-US"/>
               </w:rPr>
-              <w:t xml:space="preserve"> Адрес: {{</w:t>
+              <w:t xml:space="preserve"> </w:t>
+            </w:r>
+            <w:proofErr w:type="spellStart"/>
+            <w:r>
+              <w:rPr>
+                <w:rFonts w:ascii="Arial" w:hAnsi="Arial" w:cs="Arial"/>
+                <w:b/>
+                <w:bCs/>
+                <w:color w:val="000000"/>
+                <w:kern w:val="1"/>
+                <w:sz w:val="18"/>
+                <w:szCs w:val="18"/>
+                <w:u w:color="000000"/>
+                <w:lang w:val="en-US"/>
+              </w:rPr>
+              <w:t>Адрес</w:t>
+            </w:r>
+            <w:proofErr w:type="spellEnd"/>
+            <w:r>
+              <w:rPr>
+                <w:rFonts w:ascii="Arial" w:hAnsi="Arial" w:cs="Arial"/>
+                <w:b/>
+                <w:bCs/>
+                <w:color w:val="000000"/>
+                <w:kern w:val="1"/>
+                <w:sz w:val="18"/>
+                <w:szCs w:val="18"/>
+                <w:u w:color="000000"/>
+                <w:lang w:val="en-US"/>
+              </w:rPr>
+              <w:t>: {{</w:t>
             </w:r>
             <w:r>
               <w:rPr>
@@ -4360,8 +4677,9 @@
                 <w:u w:color="000000"/>
                 <w:lang w:val="en-US"/>
               </w:rPr>
-              <w:t xml:space="preserve"> Агентский договор № {{</w:t>
-            </w:r>
+              <w:t xml:space="preserve"> </w:t>
+            </w:r>
+            <w:proofErr w:type="spellStart"/>
             <w:r>
               <w:rPr>
                 <w:rFonts w:ascii="Arial" w:hAnsi="Arial" w:cs="Arial"/>
@@ -4372,9 +4690,11 @@
                 <w:sz w:val="18"/>
                 <w:szCs w:val="18"/>
                 <w:u w:color="000000"/>
-              </w:rPr>
-              <w:t>order_number</w:t>
-            </w:r>
+                <w:lang w:val="en-US"/>
+              </w:rPr>
+              <w:t>Агентский</w:t>
+            </w:r>
+            <w:proofErr w:type="spellEnd"/>
             <w:r>
               <w:rPr>
                 <w:rFonts w:ascii="Arial" w:hAnsi="Arial" w:cs="Arial"/>
@@ -4387,8 +4707,129 @@
                 <w:u w:color="000000"/>
                 <w:lang w:val="en-US"/>
               </w:rPr>
-              <w:t>}}  от {{order_date</w:t>
-            </w:r>
+              <w:t xml:space="preserve"> </w:t>
+            </w:r>
+            <w:proofErr w:type="spellStart"/>
+            <w:r>
+              <w:rPr>
+                <w:rFonts w:ascii="Arial" w:hAnsi="Arial" w:cs="Arial"/>
+                <w:b/>
+                <w:bCs/>
+                <w:color w:val="000000"/>
+                <w:kern w:val="1"/>
+                <w:sz w:val="18"/>
+                <w:szCs w:val="18"/>
+                <w:u w:color="000000"/>
+                <w:lang w:val="en-US"/>
+              </w:rPr>
+              <w:t>договор</w:t>
+            </w:r>
+            <w:proofErr w:type="spellEnd"/>
+            <w:r>
+              <w:rPr>
+                <w:rFonts w:ascii="Arial" w:hAnsi="Arial" w:cs="Arial"/>
+                <w:b/>
+                <w:bCs/>
+                <w:color w:val="000000"/>
+                <w:kern w:val="1"/>
+                <w:sz w:val="18"/>
+                <w:szCs w:val="18"/>
+                <w:u w:color="000000"/>
+                <w:lang w:val="en-US"/>
+              </w:rPr>
+              <w:t xml:space="preserve"> № {{</w:t>
+            </w:r>
+            <w:proofErr w:type="spellStart"/>
+            <w:r>
+              <w:rPr>
+                <w:rFonts w:ascii="Arial" w:hAnsi="Arial" w:cs="Arial"/>
+                <w:b/>
+                <w:bCs/>
+                <w:color w:val="000000"/>
+                <w:kern w:val="1"/>
+                <w:sz w:val="18"/>
+                <w:szCs w:val="18"/>
+                <w:u w:color="000000"/>
+              </w:rPr>
+              <w:t>order_number</w:t>
+            </w:r>
+            <w:proofErr w:type="spellEnd"/>
+            <w:r>
+              <w:rPr>
+                <w:rFonts w:ascii="Arial" w:hAnsi="Arial" w:cs="Arial"/>
+                <w:b/>
+                <w:bCs/>
+                <w:color w:val="000000"/>
+                <w:kern w:val="1"/>
+                <w:sz w:val="18"/>
+                <w:szCs w:val="18"/>
+                <w:u w:color="000000"/>
+                <w:lang w:val="en-US"/>
+              </w:rPr>
+              <w:t>}</w:t>
+            </w:r>
+            <w:proofErr w:type="gramStart"/>
+            <w:r>
+              <w:rPr>
+                <w:rFonts w:ascii="Arial" w:hAnsi="Arial" w:cs="Arial"/>
+                <w:b/>
+                <w:bCs/>
+                <w:color w:val="000000"/>
+                <w:kern w:val="1"/>
+                <w:sz w:val="18"/>
+                <w:szCs w:val="18"/>
+                <w:u w:color="000000"/>
+                <w:lang w:val="en-US"/>
+              </w:rPr>
+              <w:t xml:space="preserve">}  </w:t>
+            </w:r>
+            <w:proofErr w:type="spellStart"/>
+            <w:r>
+              <w:rPr>
+                <w:rFonts w:ascii="Arial" w:hAnsi="Arial" w:cs="Arial"/>
+                <w:b/>
+                <w:bCs/>
+                <w:color w:val="000000"/>
+                <w:kern w:val="1"/>
+                <w:sz w:val="18"/>
+                <w:szCs w:val="18"/>
+                <w:u w:color="000000"/>
+                <w:lang w:val="en-US"/>
+              </w:rPr>
+              <w:t>от</w:t>
+            </w:r>
+            <w:proofErr w:type="spellEnd"/>
+            <w:proofErr w:type="gramEnd"/>
+            <w:r>
+              <w:rPr>
+                <w:rFonts w:ascii="Arial" w:hAnsi="Arial" w:cs="Arial"/>
+                <w:b/>
+                <w:bCs/>
+                <w:color w:val="000000"/>
+                <w:kern w:val="1"/>
+                <w:sz w:val="18"/>
+                <w:szCs w:val="18"/>
+                <w:u w:color="000000"/>
+                <w:lang w:val="en-US"/>
+              </w:rPr>
+              <w:t xml:space="preserve"> {{</w:t>
+            </w:r>
+            <w:proofErr w:type="spellStart"/>
+            <w:r>
+              <w:rPr>
+                <w:rFonts w:ascii="Arial" w:hAnsi="Arial" w:cs="Arial"/>
+                <w:b/>
+                <w:bCs/>
+                <w:color w:val="000000"/>
+                <w:kern w:val="1"/>
+                <w:sz w:val="18"/>
+                <w:szCs w:val="18"/>
+                <w:u w:color="000000"/>
+                <w:lang w:val="en-US"/>
+              </w:rPr>
+              <w:t>order_date</w:t>
+            </w:r>
+            <w:proofErr w:type="spellEnd"/>
             <w:r>
               <w:rPr>
                 <w:rFonts w:ascii="Arial" w:hAnsi="Arial" w:cs="Arial"/>
@@ -5327,6 +5768,7 @@
               </w:rPr>
               <w:t>{{</w:t>
             </w:r>
+            <w:proofErr w:type="spellStart"/>
             <w:r>
               <w:rPr>
                 <w:rFonts w:ascii="Arial" w:eastAsia="Calibri" w:hAnsi="Arial" w:cs="Arial"/>
@@ -5336,7 +5778,19 @@
                 <w:szCs w:val="16"/>
                 <w:u w:color="000000"/>
               </w:rPr>
-              <w:t xml:space="preserve">sum}}  </w:t>
+              <w:t>sum</w:t>
+            </w:r>
+            <w:proofErr w:type="spellEnd"/>
+            <w:r>
+              <w:rPr>
+                <w:rFonts w:ascii="Arial" w:eastAsia="Calibri" w:hAnsi="Arial" w:cs="Arial"/>
+                <w:color w:val="000000"/>
+                <w:kern w:val="1"/>
+                <w:sz w:val="16"/>
+                <w:szCs w:val="16"/>
+                <w:u w:color="000000"/>
+              </w:rPr>
+              <w:t xml:space="preserve">}}  </w:t>
             </w:r>
           </w:p>
         </w:tc>
@@ -5367,6 +5821,7 @@
               </w:rPr>
               <w:t>{{</w:t>
             </w:r>
+            <w:proofErr w:type="spellStart"/>
             <w:r>
               <w:rPr>
                 <w:rFonts w:ascii="Arial" w:eastAsia="Calibri" w:hAnsi="Arial" w:cs="Arial"/>
@@ -5376,7 +5831,19 @@
                 <w:szCs w:val="16"/>
                 <w:u w:color="000000"/>
               </w:rPr>
-              <w:t xml:space="preserve">sum}}    </w:t>
+              <w:t>sum</w:t>
+            </w:r>
+            <w:proofErr w:type="spellEnd"/>
+            <w:r>
+              <w:rPr>
+                <w:rFonts w:ascii="Arial" w:eastAsia="Calibri" w:hAnsi="Arial" w:cs="Arial"/>
+                <w:color w:val="000000"/>
+                <w:kern w:val="1"/>
+                <w:sz w:val="16"/>
+                <w:szCs w:val="16"/>
+                <w:u w:color="000000"/>
+              </w:rPr>
+              <w:t xml:space="preserve">}}    </w:t>
             </w:r>
           </w:p>
         </w:tc>
@@ -5586,7 +6053,33 @@
                 <w:u w:color="000000"/>
                 <w:lang w:val="en-US"/>
               </w:rPr>
-              <w:t xml:space="preserve">  {{sum}}</w:t>
+              <w:t xml:space="preserve">  {{</w:t>
+            </w:r>
+            <w:proofErr w:type="gramStart"/>
+            <w:r>
+              <w:rPr>
+                <w:rFonts w:ascii="Arial" w:eastAsia="Calibri" w:hAnsi="Arial" w:cs="Arial"/>
+                <w:color w:val="000000"/>
+                <w:kern w:val="1"/>
+                <w:sz w:val="16"/>
+                <w:szCs w:val="16"/>
+                <w:u w:color="000000"/>
+                <w:lang w:val="en-US"/>
+              </w:rPr>
+              <w:t>sum</w:t>
+            </w:r>
+            <w:proofErr w:type="gramEnd"/>
+            <w:r>
+              <w:rPr>
+                <w:rFonts w:ascii="Arial" w:eastAsia="Calibri" w:hAnsi="Arial" w:cs="Arial"/>
+                <w:color w:val="000000"/>
+                <w:kern w:val="1"/>
+                <w:sz w:val="16"/>
+                <w:szCs w:val="16"/>
+                <w:u w:color="000000"/>
+                <w:lang w:val="en-US"/>
+              </w:rPr>
+              <w:t>}}</w:t>
             </w:r>
           </w:p>
         </w:tc>
@@ -5742,7 +6235,33 @@
                 <w:u w:color="000000"/>
                 <w:lang w:val="en-US"/>
               </w:rPr>
-              <w:t xml:space="preserve">  {{sum}}  </w:t>
+              <w:t xml:space="preserve">  {{</w:t>
+            </w:r>
+            <w:proofErr w:type="gramStart"/>
+            <w:r>
+              <w:rPr>
+                <w:rFonts w:ascii="Arial" w:eastAsia="Calibri" w:hAnsi="Arial" w:cs="Arial"/>
+                <w:color w:val="000000"/>
+                <w:kern w:val="1"/>
+                <w:sz w:val="16"/>
+                <w:szCs w:val="16"/>
+                <w:u w:color="000000"/>
+                <w:lang w:val="en-US"/>
+              </w:rPr>
+              <w:t>sum</w:t>
+            </w:r>
+            <w:proofErr w:type="gramEnd"/>
+            <w:r>
+              <w:rPr>
+                <w:rFonts w:ascii="Arial" w:eastAsia="Calibri" w:hAnsi="Arial" w:cs="Arial"/>
+                <w:color w:val="000000"/>
+                <w:kern w:val="1"/>
+                <w:sz w:val="16"/>
+                <w:szCs w:val="16"/>
+                <w:u w:color="000000"/>
+                <w:lang w:val="en-US"/>
+              </w:rPr>
+              <w:t xml:space="preserve">}}  </w:t>
             </w:r>
           </w:p>
         </w:tc>
@@ -7836,160 +8355,35 @@
         </w:tabs>
       </w:pPr>
     </w:p>
-    <w:p/>
     <w:p>
       <w:r>
-        <w:rPr>
-          <w:noProof/>
-          <w:lang w:val="en-US"/>
-        </w:rPr>
-        <w:drawing>
-          <wp:anchor distT="0" distB="0" distL="0" distR="0" simplePos="0" relativeHeight="251657216" behindDoc="0" locked="0" layoutInCell="1" allowOverlap="1" wp14:anchorId="241832BA" wp14:editId="3F2FBE04">
-            <wp:simplePos x="0" y="0"/>
-            <wp:positionH relativeFrom="column">
-              <wp:posOffset>1160780</wp:posOffset>
-            </wp:positionH>
-            <wp:positionV relativeFrom="paragraph">
-              <wp:posOffset>24130</wp:posOffset>
-            </wp:positionV>
-            <wp:extent cx="1501775" cy="1663700"/>
-            <wp:effectExtent l="0" t="0" r="0" b="12700"/>
-            <wp:wrapNone/>
-            <wp:docPr id="2" name="Рисунок 2"/>
-            <wp:cNvGraphicFramePr>
-              <a:graphicFrameLocks xmlns:a="http://schemas.openxmlformats.org/drawingml/2006/main" noChangeAspect="1"/>
-            </wp:cNvGraphicFramePr>
-            <a:graphic xmlns:a="http://schemas.openxmlformats.org/drawingml/2006/main">
-              <a:graphicData uri="http://schemas.openxmlformats.org/drawingml/2006/picture">
-                <pic:pic xmlns:pic="http://schemas.openxmlformats.org/drawingml/2006/picture">
-                  <pic:nvPicPr>
-                    <pic:cNvPr id="0" name="Picture 2"/>
-                    <pic:cNvPicPr>
-                      <a:picLocks noChangeAspect="1" noChangeArrowheads="1"/>
-                    </pic:cNvPicPr>
-                  </pic:nvPicPr>
-                  <pic:blipFill>
-                    <a:blip r:embed="rId7">
-                      <a:extLst>
-                        <a:ext uri="{28A0092B-C50C-407E-A947-70E740481C1C}">
-                          <a14:useLocalDpi xmlns:a14="http://schemas.microsoft.com/office/drawing/2010/main" val="0"/>
-                        </a:ext>
-                      </a:extLst>
-                    </a:blip>
-                    <a:srcRect l="6667" t="5081" r="7169"/>
-                    <a:stretch>
-                      <a:fillRect/>
-                    </a:stretch>
-                  </pic:blipFill>
-                  <pic:spPr bwMode="auto">
-                    <a:xfrm>
-                      <a:off x="0" y="0"/>
-                      <a:ext cx="1501775" cy="1663700"/>
-                    </a:xfrm>
-                    <a:prstGeom prst="rect">
-                      <a:avLst/>
-                    </a:prstGeom>
-                    <a:solidFill>
-                      <a:srgbClr val="FFFFFF"/>
-                    </a:solidFill>
-                    <a:ln>
-                      <a:noFill/>
-                    </a:ln>
-                  </pic:spPr>
-                </pic:pic>
-              </a:graphicData>
-            </a:graphic>
-            <wp14:sizeRelH relativeFrom="page">
-              <wp14:pctWidth>0</wp14:pctWidth>
-            </wp14:sizeRelH>
-            <wp14:sizeRelV relativeFrom="page">
-              <wp14:pctHeight>0</wp14:pctHeight>
-            </wp14:sizeRelV>
-          </wp:anchor>
-        </w:drawing>
+        <w:t>Генеральный директор</w:t>
       </w:r>
       <w:r>
-        <w:rPr>
-          <w:noProof/>
-          <w:lang w:val="en-US"/>
-        </w:rPr>
-        <w:drawing>
-          <wp:anchor distT="0" distB="0" distL="0" distR="0" simplePos="0" relativeHeight="251658240" behindDoc="0" locked="0" layoutInCell="1" allowOverlap="1" wp14:anchorId="4F5ED433" wp14:editId="43001289">
-            <wp:simplePos x="0" y="0"/>
-            <wp:positionH relativeFrom="column">
-              <wp:posOffset>2777490</wp:posOffset>
-            </wp:positionH>
-            <wp:positionV relativeFrom="line">
-              <wp:posOffset>0</wp:posOffset>
-            </wp:positionV>
-            <wp:extent cx="635000" cy="587375"/>
-            <wp:effectExtent l="0" t="0" r="0" b="0"/>
-            <wp:wrapNone/>
-            <wp:docPr id="3" name="Рисунок 3"/>
-            <wp:cNvGraphicFramePr>
-              <a:graphicFrameLocks xmlns:a="http://schemas.openxmlformats.org/drawingml/2006/main" noChangeAspect="1"/>
-            </wp:cNvGraphicFramePr>
-            <a:graphic xmlns:a="http://schemas.openxmlformats.org/drawingml/2006/main">
-              <a:graphicData uri="http://schemas.openxmlformats.org/drawingml/2006/picture">
-                <pic:pic xmlns:pic="http://schemas.openxmlformats.org/drawingml/2006/picture">
-                  <pic:nvPicPr>
-                    <pic:cNvPr id="0" name="Picture 3"/>
-                    <pic:cNvPicPr>
-                      <a:picLocks noChangeAspect="1" noChangeArrowheads="1"/>
-                    </pic:cNvPicPr>
-                  </pic:nvPicPr>
-                  <pic:blipFill>
-                    <a:blip r:embed="rId8">
-                      <a:extLst>
-                        <a:ext uri="{28A0092B-C50C-407E-A947-70E740481C1C}">
-                          <a14:useLocalDpi xmlns:a14="http://schemas.microsoft.com/office/drawing/2010/main" val="0"/>
-                        </a:ext>
-                      </a:extLst>
-                    </a:blip>
-                    <a:srcRect l="8380" b="7692"/>
-                    <a:stretch>
-                      <a:fillRect/>
-                    </a:stretch>
-                  </pic:blipFill>
-                  <pic:spPr bwMode="auto">
-                    <a:xfrm>
-                      <a:off x="0" y="0"/>
-                      <a:ext cx="635000" cy="587375"/>
-                    </a:xfrm>
-                    <a:prstGeom prst="rect">
-                      <a:avLst/>
-                    </a:prstGeom>
-                    <a:solidFill>
-                      <a:srgbClr val="FFFFFF"/>
-                    </a:solidFill>
-                    <a:ln>
-                      <a:noFill/>
-                    </a:ln>
-                  </pic:spPr>
-                </pic:pic>
-              </a:graphicData>
-            </a:graphic>
-            <wp14:sizeRelH relativeFrom="page">
-              <wp14:pctWidth>0</wp14:pctWidth>
-            </wp14:sizeRelH>
-            <wp14:sizeRelV relativeFrom="page">
-              <wp14:pctHeight>0</wp14:pctHeight>
-            </wp14:sizeRelV>
-          </wp:anchor>
-        </w:drawing>
+        <w:t xml:space="preserve"> Шишкин Константин Владимирович</w:t>
       </w:r>
     </w:p>
     <w:p>
       <w:r>
-        <w:t>Директор                                                                                            Валиуллин И.И.</w:t>
+        <w:t>Главный бухгалтер Шишкин Константин Владимирович</w:t>
       </w:r>
+      <w:bookmarkStart w:id="0" w:name="_GoBack"/>
+      <w:bookmarkEnd w:id="0"/>
+    </w:p>
+    <w:p/>
+    <w:p>
+      <w:pPr>
+        <w:rPr>
+          <w:lang w:val="en-US"/>
+        </w:rPr>
+      </w:pPr>
     </w:p>
     <w:sectPr>
-      <w:headerReference w:type="default" r:id="rId9"/>
-      <w:footerReference w:type="even" r:id="rId10"/>
-      <w:footerReference w:type="default" r:id="rId11"/>
-      <w:headerReference w:type="first" r:id="rId12"/>
-      <w:footerReference w:type="first" r:id="rId13"/>
+      <w:headerReference w:type="default" r:id="rId7"/>
+      <w:footerReference w:type="even" r:id="rId8"/>
+      <w:footerReference w:type="default" r:id="rId9"/>
+      <w:headerReference w:type="first" r:id="rId10"/>
+      <w:footerReference w:type="first" r:id="rId11"/>
       <w:pgSz w:w="11906" w:h="16838"/>
       <w:pgMar w:top="1134" w:right="850" w:bottom="1134" w:left="1701" w:header="720" w:footer="720" w:gutter="0"/>
       <w:cols w:space="720"/>
@@ -8272,8 +8666,8 @@
     <w:semiHidden/>
     <w:unhideWhenUsed/>
   </w:style>
-  <w:style w:type="character" w:customStyle="1" w:styleId="DefaultParagraphFont">
-    <w:name w:val="Default Paragraph Font"/>
+  <w:style w:type="character" w:customStyle="1" w:styleId="1">
+    <w:name w:val="Основной шрифт1"/>
   </w:style>
   <w:style w:type="character" w:styleId="a3">
     <w:name w:val="Hyperlink"/>
@@ -8301,7 +8695,7 @@
       <w:rFonts w:cs="Mangal"/>
     </w:rPr>
   </w:style>
-  <w:style w:type="paragraph" w:customStyle="1" w:styleId="1">
+  <w:style w:type="paragraph" w:customStyle="1" w:styleId="10">
     <w:name w:val="Название1"/>
     <w:basedOn w:val="a"/>
     <w:pPr>
@@ -8575,8 +8969,8 @@
     <w:semiHidden/>
     <w:unhideWhenUsed/>
   </w:style>
-  <w:style w:type="character" w:customStyle="1" w:styleId="DefaultParagraphFont">
-    <w:name w:val="Default Paragraph Font"/>
+  <w:style w:type="character" w:customStyle="1" w:styleId="1">
+    <w:name w:val="Основной шрифт1"/>
   </w:style>
   <w:style w:type="character" w:styleId="a3">
     <w:name w:val="Hyperlink"/>
@@ -8604,7 +8998,7 @@
       <w:rFonts w:cs="Mangal"/>
     </w:rPr>
   </w:style>
-  <w:style w:type="paragraph" w:customStyle="1" w:styleId="1">
+  <w:style w:type="paragraph" w:customStyle="1" w:styleId="10">
     <w:name w:val="Название1"/>
     <w:basedOn w:val="a"/>
     <w:pPr>

</xml_diff>